<commit_message>
MER y backlog en Documento Funcional
</commit_message>
<xml_diff>
--- a/documentos/Documento funcional PI.docx
+++ b/documentos/Documento funcional PI.docx
@@ -71,6 +71,7 @@
                                 <w:szCs w:val="36"/>
                               </w:rPr>
                             </w:pPr>
+                            <w:proofErr w:type="spellStart"/>
                             <w:r>
                               <w:rPr>
                                 <w:rFonts w:ascii="Bodoni MT" w:hAnsi="Bodoni MT"/>
@@ -79,6 +80,7 @@
                               </w:rPr>
                               <w:t>FluffyHandcuffs</w:t>
                             </w:r>
+                            <w:proofErr w:type="spellEnd"/>
                           </w:p>
                           <w:p>
                             <w:pPr>
@@ -148,6 +150,7 @@
                           <w:szCs w:val="36"/>
                         </w:rPr>
                       </w:pPr>
+                      <w:proofErr w:type="spellStart"/>
                       <w:r>
                         <w:rPr>
                           <w:rFonts w:ascii="Bodoni MT" w:hAnsi="Bodoni MT"/>
@@ -156,6 +159,7 @@
                         </w:rPr>
                         <w:t>FluffyHandcuffs</w:t>
                       </w:r>
+                      <w:proofErr w:type="spellEnd"/>
                     </w:p>
                     <w:p>
                       <w:pPr>
@@ -295,16 +299,6 @@
           <w:pPr>
             <w:pStyle w:val="TtuloTDC"/>
           </w:pPr>
-        </w:p>
-        <w:p>
-          <w:pPr>
-            <w:pStyle w:val="TtuloTDC"/>
-          </w:pPr>
-        </w:p>
-        <w:p>
-          <w:pPr>
-            <w:pStyle w:val="TtuloTDC"/>
-          </w:pPr>
           <w:r>
             <w:t>Contenido</w:t>
           </w:r>
@@ -316,7 +310,9 @@
               <w:tab w:val="right" w:leader="dot" w:pos="8494"/>
             </w:tabs>
             <w:rPr>
+              <w:rFonts w:eastAsiaTheme="minorEastAsia"/>
               <w:noProof/>
+              <w:lang w:eastAsia="es-ES"/>
             </w:rPr>
           </w:pPr>
           <w:r>
@@ -328,7 +324,7 @@
           <w:r>
             <w:fldChar w:fldCharType="separate"/>
           </w:r>
-          <w:hyperlink w:anchor="_Toc126581135" w:history="1">
+          <w:hyperlink w:anchor="_Toc127864132" w:history="1">
             <w:r>
               <w:rPr>
                 <w:rStyle w:val="Hipervnculo"/>
@@ -355,7 +351,7 @@
                 <w:noProof/>
                 <w:webHidden/>
               </w:rPr>
-              <w:instrText xml:space="preserve"> PAGEREF _Toc126581135 \h </w:instrText>
+              <w:instrText xml:space="preserve"> PAGEREF _Toc127864132 \h </w:instrText>
             </w:r>
             <w:r>
               <w:rPr>
@@ -393,10 +389,12 @@
               <w:tab w:val="right" w:leader="dot" w:pos="8494"/>
             </w:tabs>
             <w:rPr>
+              <w:rFonts w:eastAsiaTheme="minorEastAsia"/>
               <w:noProof/>
+              <w:lang w:eastAsia="es-ES"/>
             </w:rPr>
           </w:pPr>
-          <w:hyperlink w:anchor="_Toc126581136" w:history="1">
+          <w:hyperlink w:anchor="_Toc127864133" w:history="1">
             <w:r>
               <w:rPr>
                 <w:rStyle w:val="Hipervnculo"/>
@@ -423,7 +421,77 @@
                 <w:noProof/>
                 <w:webHidden/>
               </w:rPr>
-              <w:instrText xml:space="preserve"> PAGEREF _Toc126581136 \h </w:instrText>
+              <w:instrText xml:space="preserve"> PAGEREF _Toc127864133 \h </w:instrText>
+            </w:r>
+            <w:r>
+              <w:rPr>
+                <w:noProof/>
+                <w:webHidden/>
+              </w:rPr>
+            </w:r>
+            <w:r>
+              <w:rPr>
+                <w:noProof/>
+                <w:webHidden/>
+              </w:rPr>
+              <w:fldChar w:fldCharType="separate"/>
+            </w:r>
+            <w:r>
+              <w:rPr>
+                <w:noProof/>
+                <w:webHidden/>
+              </w:rPr>
+              <w:t>3</w:t>
+            </w:r>
+            <w:r>
+              <w:rPr>
+                <w:noProof/>
+                <w:webHidden/>
+              </w:rPr>
+              <w:fldChar w:fldCharType="end"/>
+            </w:r>
+          </w:hyperlink>
+        </w:p>
+        <w:p>
+          <w:pPr>
+            <w:pStyle w:val="TDC3"/>
+            <w:tabs>
+              <w:tab w:val="right" w:leader="dot" w:pos="8494"/>
+            </w:tabs>
+            <w:rPr>
+              <w:rFonts w:eastAsiaTheme="minorEastAsia"/>
+              <w:noProof/>
+              <w:lang w:eastAsia="es-ES"/>
+            </w:rPr>
+          </w:pPr>
+          <w:hyperlink w:anchor="_Toc127864134" w:history="1">
+            <w:r>
+              <w:rPr>
+                <w:rStyle w:val="Hipervnculo"/>
+                <w:noProof/>
+              </w:rPr>
+              <w:t>Información general de la aplicación</w:t>
+            </w:r>
+            <w:r>
+              <w:rPr>
+                <w:noProof/>
+                <w:webHidden/>
+              </w:rPr>
+              <w:tab/>
+            </w:r>
+            <w:r>
+              <w:rPr>
+                <w:noProof/>
+                <w:webHidden/>
+              </w:rPr>
+              <w:fldChar w:fldCharType="begin"/>
+            </w:r>
+            <w:r>
+              <w:rPr>
+                <w:noProof/>
+                <w:webHidden/>
+              </w:rPr>
+              <w:instrText xml:space="preserve"> PAGEREF _Toc127864134 \h </w:instrText>
             </w:r>
             <w:r>
               <w:rPr>
@@ -461,10 +529,12 @@
               <w:tab w:val="right" w:leader="dot" w:pos="8494"/>
             </w:tabs>
             <w:rPr>
+              <w:rFonts w:eastAsiaTheme="minorEastAsia"/>
               <w:noProof/>
+              <w:lang w:eastAsia="es-ES"/>
             </w:rPr>
           </w:pPr>
-          <w:hyperlink w:anchor="_Toc126581138" w:history="1">
+          <w:hyperlink w:anchor="_Toc127864135" w:history="1">
             <w:r>
               <w:rPr>
                 <w:rStyle w:val="Hipervnculo"/>
@@ -491,7 +561,7 @@
                 <w:noProof/>
                 <w:webHidden/>
               </w:rPr>
-              <w:instrText xml:space="preserve"> PAGEREF _Toc126581138 \h </w:instrText>
+              <w:instrText xml:space="preserve"> PAGEREF _Toc127864135 \h </w:instrText>
             </w:r>
             <w:r>
               <w:rPr>
@@ -529,10 +599,12 @@
               <w:tab w:val="right" w:leader="dot" w:pos="8494"/>
             </w:tabs>
             <w:rPr>
+              <w:rFonts w:eastAsiaTheme="minorEastAsia"/>
               <w:noProof/>
+              <w:lang w:eastAsia="es-ES"/>
             </w:rPr>
           </w:pPr>
-          <w:hyperlink w:anchor="_Toc126581139" w:history="1">
+          <w:hyperlink w:anchor="_Toc127864136" w:history="1">
             <w:r>
               <w:rPr>
                 <w:rStyle w:val="Hipervnculo"/>
@@ -559,7 +631,7 @@
                 <w:noProof/>
                 <w:webHidden/>
               </w:rPr>
-              <w:instrText xml:space="preserve"> PAGEREF _Toc126581139 \h </w:instrText>
+              <w:instrText xml:space="preserve"> PAGEREF _Toc127864136 \h </w:instrText>
             </w:r>
             <w:r>
               <w:rPr>
@@ -597,10 +669,12 @@
               <w:tab w:val="right" w:leader="dot" w:pos="8494"/>
             </w:tabs>
             <w:rPr>
+              <w:rFonts w:eastAsiaTheme="minorEastAsia"/>
               <w:noProof/>
+              <w:lang w:eastAsia="es-ES"/>
             </w:rPr>
           </w:pPr>
-          <w:hyperlink w:anchor="_Toc126581140" w:history="1">
+          <w:hyperlink w:anchor="_Toc127864137" w:history="1">
             <w:r>
               <w:rPr>
                 <w:rStyle w:val="Hipervnculo"/>
@@ -627,7 +701,7 @@
                 <w:noProof/>
                 <w:webHidden/>
               </w:rPr>
-              <w:instrText xml:space="preserve"> PAGEREF _Toc126581140 \h </w:instrText>
+              <w:instrText xml:space="preserve"> PAGEREF _Toc127864137 \h </w:instrText>
             </w:r>
             <w:r>
               <w:rPr>
@@ -665,10 +739,12 @@
               <w:tab w:val="right" w:leader="dot" w:pos="8494"/>
             </w:tabs>
             <w:rPr>
+              <w:rFonts w:eastAsiaTheme="minorEastAsia"/>
               <w:noProof/>
+              <w:lang w:eastAsia="es-ES"/>
             </w:rPr>
           </w:pPr>
-          <w:hyperlink w:anchor="_Toc126581141" w:history="1">
+          <w:hyperlink w:anchor="_Toc127864138" w:history="1">
             <w:r>
               <w:rPr>
                 <w:rStyle w:val="Hipervnculo"/>
@@ -695,7 +771,7 @@
                 <w:noProof/>
                 <w:webHidden/>
               </w:rPr>
-              <w:instrText xml:space="preserve"> PAGEREF _Toc126581141 \h </w:instrText>
+              <w:instrText xml:space="preserve"> PAGEREF _Toc127864138 \h </w:instrText>
             </w:r>
             <w:r>
               <w:rPr>
@@ -733,10 +809,12 @@
               <w:tab w:val="right" w:leader="dot" w:pos="8494"/>
             </w:tabs>
             <w:rPr>
+              <w:rFonts w:eastAsiaTheme="minorEastAsia"/>
               <w:noProof/>
+              <w:lang w:eastAsia="es-ES"/>
             </w:rPr>
           </w:pPr>
-          <w:hyperlink w:anchor="_Toc126581142" w:history="1">
+          <w:hyperlink w:anchor="_Toc127864139" w:history="1">
             <w:r>
               <w:rPr>
                 <w:rStyle w:val="Hipervnculo"/>
@@ -763,7 +841,7 @@
                 <w:noProof/>
                 <w:webHidden/>
               </w:rPr>
-              <w:instrText xml:space="preserve"> PAGEREF _Toc126581142 \h </w:instrText>
+              <w:instrText xml:space="preserve"> PAGEREF _Toc127864139 \h </w:instrText>
             </w:r>
             <w:r>
               <w:rPr>
@@ -801,10 +879,12 @@
               <w:tab w:val="right" w:leader="dot" w:pos="8494"/>
             </w:tabs>
             <w:rPr>
+              <w:rFonts w:eastAsiaTheme="minorEastAsia"/>
               <w:noProof/>
+              <w:lang w:eastAsia="es-ES"/>
             </w:rPr>
           </w:pPr>
-          <w:hyperlink w:anchor="_Toc126581143" w:history="1">
+          <w:hyperlink w:anchor="_Toc127864140" w:history="1">
             <w:r>
               <w:rPr>
                 <w:rStyle w:val="Hipervnculo"/>
@@ -831,7 +911,7 @@
                 <w:noProof/>
                 <w:webHidden/>
               </w:rPr>
-              <w:instrText xml:space="preserve"> PAGEREF _Toc126581143 \h </w:instrText>
+              <w:instrText xml:space="preserve"> PAGEREF _Toc127864140 \h </w:instrText>
             </w:r>
             <w:r>
               <w:rPr>
@@ -869,16 +949,18 @@
               <w:tab w:val="right" w:leader="dot" w:pos="8494"/>
             </w:tabs>
             <w:rPr>
+              <w:rFonts w:eastAsiaTheme="minorEastAsia"/>
               <w:noProof/>
+              <w:lang w:eastAsia="es-ES"/>
             </w:rPr>
           </w:pPr>
-          <w:hyperlink w:anchor="_Toc126581144" w:history="1">
+          <w:hyperlink w:anchor="_Toc127864141" w:history="1">
             <w:r>
               <w:rPr>
                 <w:rStyle w:val="Hipervnculo"/>
                 <w:noProof/>
               </w:rPr>
-              <w:t>MODELO ENTIDAD/RELACIÓN</w:t>
+              <w:t>Horarios</w:t>
             </w:r>
             <w:r>
               <w:rPr>
@@ -899,7 +981,427 @@
                 <w:noProof/>
                 <w:webHidden/>
               </w:rPr>
-              <w:instrText xml:space="preserve"> PAGEREF _Toc126581144 \h </w:instrText>
+              <w:instrText xml:space="preserve"> PAGEREF _Toc127864141 \h </w:instrText>
+            </w:r>
+            <w:r>
+              <w:rPr>
+                <w:noProof/>
+                <w:webHidden/>
+              </w:rPr>
+            </w:r>
+            <w:r>
+              <w:rPr>
+                <w:noProof/>
+                <w:webHidden/>
+              </w:rPr>
+              <w:fldChar w:fldCharType="separate"/>
+            </w:r>
+            <w:r>
+              <w:rPr>
+                <w:noProof/>
+                <w:webHidden/>
+              </w:rPr>
+              <w:t>3</w:t>
+            </w:r>
+            <w:r>
+              <w:rPr>
+                <w:noProof/>
+                <w:webHidden/>
+              </w:rPr>
+              <w:fldChar w:fldCharType="end"/>
+            </w:r>
+          </w:hyperlink>
+        </w:p>
+        <w:p>
+          <w:pPr>
+            <w:pStyle w:val="TDC3"/>
+            <w:tabs>
+              <w:tab w:val="right" w:leader="dot" w:pos="8494"/>
+            </w:tabs>
+            <w:rPr>
+              <w:rFonts w:eastAsiaTheme="minorEastAsia"/>
+              <w:noProof/>
+              <w:lang w:eastAsia="es-ES"/>
+            </w:rPr>
+          </w:pPr>
+          <w:hyperlink w:anchor="_Toc127864142" w:history="1">
+            <w:r>
+              <w:rPr>
+                <w:rStyle w:val="Hipervnculo"/>
+                <w:noProof/>
+              </w:rPr>
+              <w:t>Eventos</w:t>
+            </w:r>
+            <w:r>
+              <w:rPr>
+                <w:noProof/>
+                <w:webHidden/>
+              </w:rPr>
+              <w:tab/>
+            </w:r>
+            <w:r>
+              <w:rPr>
+                <w:noProof/>
+                <w:webHidden/>
+              </w:rPr>
+              <w:fldChar w:fldCharType="begin"/>
+            </w:r>
+            <w:r>
+              <w:rPr>
+                <w:noProof/>
+                <w:webHidden/>
+              </w:rPr>
+              <w:instrText xml:space="preserve"> PAGEREF _Toc127864142 \h </w:instrText>
+            </w:r>
+            <w:r>
+              <w:rPr>
+                <w:noProof/>
+                <w:webHidden/>
+              </w:rPr>
+            </w:r>
+            <w:r>
+              <w:rPr>
+                <w:noProof/>
+                <w:webHidden/>
+              </w:rPr>
+              <w:fldChar w:fldCharType="separate"/>
+            </w:r>
+            <w:r>
+              <w:rPr>
+                <w:noProof/>
+                <w:webHidden/>
+              </w:rPr>
+              <w:t>3</w:t>
+            </w:r>
+            <w:r>
+              <w:rPr>
+                <w:noProof/>
+                <w:webHidden/>
+              </w:rPr>
+              <w:fldChar w:fldCharType="end"/>
+            </w:r>
+          </w:hyperlink>
+        </w:p>
+        <w:p>
+          <w:pPr>
+            <w:pStyle w:val="TDC2"/>
+            <w:tabs>
+              <w:tab w:val="right" w:leader="dot" w:pos="8494"/>
+            </w:tabs>
+            <w:rPr>
+              <w:rFonts w:eastAsiaTheme="minorEastAsia"/>
+              <w:noProof/>
+              <w:lang w:eastAsia="es-ES"/>
+            </w:rPr>
+          </w:pPr>
+          <w:hyperlink w:anchor="_Toc127864143" w:history="1">
+            <w:r>
+              <w:rPr>
+                <w:rStyle w:val="Hipervnculo"/>
+                <w:noProof/>
+              </w:rPr>
+              <w:t>Empleados</w:t>
+            </w:r>
+            <w:r>
+              <w:rPr>
+                <w:noProof/>
+                <w:webHidden/>
+              </w:rPr>
+              <w:tab/>
+            </w:r>
+            <w:r>
+              <w:rPr>
+                <w:noProof/>
+                <w:webHidden/>
+              </w:rPr>
+              <w:fldChar w:fldCharType="begin"/>
+            </w:r>
+            <w:r>
+              <w:rPr>
+                <w:noProof/>
+                <w:webHidden/>
+              </w:rPr>
+              <w:instrText xml:space="preserve"> PAGEREF _Toc127864143 \h </w:instrText>
+            </w:r>
+            <w:r>
+              <w:rPr>
+                <w:noProof/>
+                <w:webHidden/>
+              </w:rPr>
+            </w:r>
+            <w:r>
+              <w:rPr>
+                <w:noProof/>
+                <w:webHidden/>
+              </w:rPr>
+              <w:fldChar w:fldCharType="separate"/>
+            </w:r>
+            <w:r>
+              <w:rPr>
+                <w:noProof/>
+                <w:webHidden/>
+              </w:rPr>
+              <w:t>4</w:t>
+            </w:r>
+            <w:r>
+              <w:rPr>
+                <w:noProof/>
+                <w:webHidden/>
+              </w:rPr>
+              <w:fldChar w:fldCharType="end"/>
+            </w:r>
+          </w:hyperlink>
+        </w:p>
+        <w:p>
+          <w:pPr>
+            <w:pStyle w:val="TDC3"/>
+            <w:tabs>
+              <w:tab w:val="right" w:leader="dot" w:pos="8494"/>
+            </w:tabs>
+            <w:rPr>
+              <w:rFonts w:eastAsiaTheme="minorEastAsia"/>
+              <w:noProof/>
+              <w:lang w:eastAsia="es-ES"/>
+            </w:rPr>
+          </w:pPr>
+          <w:hyperlink w:anchor="_Toc127864144" w:history="1">
+            <w:r>
+              <w:rPr>
+                <w:rStyle w:val="Hipervnculo"/>
+                <w:noProof/>
+              </w:rPr>
+              <w:t>Información general</w:t>
+            </w:r>
+            <w:r>
+              <w:rPr>
+                <w:noProof/>
+                <w:webHidden/>
+              </w:rPr>
+              <w:tab/>
+            </w:r>
+            <w:r>
+              <w:rPr>
+                <w:noProof/>
+                <w:webHidden/>
+              </w:rPr>
+              <w:fldChar w:fldCharType="begin"/>
+            </w:r>
+            <w:r>
+              <w:rPr>
+                <w:noProof/>
+                <w:webHidden/>
+              </w:rPr>
+              <w:instrText xml:space="preserve"> PAGEREF _Toc127864144 \h </w:instrText>
+            </w:r>
+            <w:r>
+              <w:rPr>
+                <w:noProof/>
+                <w:webHidden/>
+              </w:rPr>
+            </w:r>
+            <w:r>
+              <w:rPr>
+                <w:noProof/>
+                <w:webHidden/>
+              </w:rPr>
+              <w:fldChar w:fldCharType="separate"/>
+            </w:r>
+            <w:r>
+              <w:rPr>
+                <w:noProof/>
+                <w:webHidden/>
+              </w:rPr>
+              <w:t>4</w:t>
+            </w:r>
+            <w:r>
+              <w:rPr>
+                <w:noProof/>
+                <w:webHidden/>
+              </w:rPr>
+              <w:fldChar w:fldCharType="end"/>
+            </w:r>
+          </w:hyperlink>
+        </w:p>
+        <w:p>
+          <w:pPr>
+            <w:pStyle w:val="TDC3"/>
+            <w:tabs>
+              <w:tab w:val="right" w:leader="dot" w:pos="8494"/>
+            </w:tabs>
+            <w:rPr>
+              <w:rFonts w:eastAsiaTheme="minorEastAsia"/>
+              <w:noProof/>
+              <w:lang w:eastAsia="es-ES"/>
+            </w:rPr>
+          </w:pPr>
+          <w:hyperlink w:anchor="_Toc127864145" w:history="1">
+            <w:r>
+              <w:rPr>
+                <w:rStyle w:val="Hipervnculo"/>
+                <w:noProof/>
+              </w:rPr>
+              <w:t>Administrador</w:t>
+            </w:r>
+            <w:r>
+              <w:rPr>
+                <w:noProof/>
+                <w:webHidden/>
+              </w:rPr>
+              <w:tab/>
+            </w:r>
+            <w:r>
+              <w:rPr>
+                <w:noProof/>
+                <w:webHidden/>
+              </w:rPr>
+              <w:fldChar w:fldCharType="begin"/>
+            </w:r>
+            <w:r>
+              <w:rPr>
+                <w:noProof/>
+                <w:webHidden/>
+              </w:rPr>
+              <w:instrText xml:space="preserve"> PAGEREF _Toc127864145 \h </w:instrText>
+            </w:r>
+            <w:r>
+              <w:rPr>
+                <w:noProof/>
+                <w:webHidden/>
+              </w:rPr>
+            </w:r>
+            <w:r>
+              <w:rPr>
+                <w:noProof/>
+                <w:webHidden/>
+              </w:rPr>
+              <w:fldChar w:fldCharType="separate"/>
+            </w:r>
+            <w:r>
+              <w:rPr>
+                <w:noProof/>
+                <w:webHidden/>
+              </w:rPr>
+              <w:t>4</w:t>
+            </w:r>
+            <w:r>
+              <w:rPr>
+                <w:noProof/>
+                <w:webHidden/>
+              </w:rPr>
+              <w:fldChar w:fldCharType="end"/>
+            </w:r>
+          </w:hyperlink>
+        </w:p>
+        <w:p>
+          <w:pPr>
+            <w:pStyle w:val="TDC3"/>
+            <w:tabs>
+              <w:tab w:val="right" w:leader="dot" w:pos="8494"/>
+            </w:tabs>
+            <w:rPr>
+              <w:rFonts w:eastAsiaTheme="minorEastAsia"/>
+              <w:noProof/>
+              <w:lang w:eastAsia="es-ES"/>
+            </w:rPr>
+          </w:pPr>
+          <w:hyperlink w:anchor="_Toc127864146" w:history="1">
+            <w:r>
+              <w:rPr>
+                <w:rStyle w:val="Hipervnculo"/>
+                <w:noProof/>
+              </w:rPr>
+              <w:t>Administración</w:t>
+            </w:r>
+            <w:r>
+              <w:rPr>
+                <w:noProof/>
+                <w:webHidden/>
+              </w:rPr>
+              <w:tab/>
+            </w:r>
+            <w:r>
+              <w:rPr>
+                <w:noProof/>
+                <w:webHidden/>
+              </w:rPr>
+              <w:fldChar w:fldCharType="begin"/>
+            </w:r>
+            <w:r>
+              <w:rPr>
+                <w:noProof/>
+                <w:webHidden/>
+              </w:rPr>
+              <w:instrText xml:space="preserve"> PAGEREF _Toc127864146 \h </w:instrText>
+            </w:r>
+            <w:r>
+              <w:rPr>
+                <w:noProof/>
+                <w:webHidden/>
+              </w:rPr>
+            </w:r>
+            <w:r>
+              <w:rPr>
+                <w:noProof/>
+                <w:webHidden/>
+              </w:rPr>
+              <w:fldChar w:fldCharType="separate"/>
+            </w:r>
+            <w:r>
+              <w:rPr>
+                <w:noProof/>
+                <w:webHidden/>
+              </w:rPr>
+              <w:t>4</w:t>
+            </w:r>
+            <w:r>
+              <w:rPr>
+                <w:noProof/>
+                <w:webHidden/>
+              </w:rPr>
+              <w:fldChar w:fldCharType="end"/>
+            </w:r>
+          </w:hyperlink>
+        </w:p>
+        <w:p>
+          <w:pPr>
+            <w:pStyle w:val="TDC3"/>
+            <w:tabs>
+              <w:tab w:val="right" w:leader="dot" w:pos="8494"/>
+            </w:tabs>
+            <w:rPr>
+              <w:rFonts w:eastAsiaTheme="minorEastAsia"/>
+              <w:noProof/>
+              <w:lang w:eastAsia="es-ES"/>
+            </w:rPr>
+          </w:pPr>
+          <w:hyperlink w:anchor="_Toc127864147" w:history="1">
+            <w:r>
+              <w:rPr>
+                <w:rStyle w:val="Hipervnculo"/>
+                <w:noProof/>
+              </w:rPr>
+              <w:t>Monitor</w:t>
+            </w:r>
+            <w:r>
+              <w:rPr>
+                <w:noProof/>
+                <w:webHidden/>
+              </w:rPr>
+              <w:tab/>
+            </w:r>
+            <w:r>
+              <w:rPr>
+                <w:noProof/>
+                <w:webHidden/>
+              </w:rPr>
+              <w:fldChar w:fldCharType="begin"/>
+            </w:r>
+            <w:r>
+              <w:rPr>
+                <w:noProof/>
+                <w:webHidden/>
+              </w:rPr>
+              <w:instrText xml:space="preserve"> PAGEREF _Toc127864147 \h </w:instrText>
             </w:r>
             <w:r>
               <w:rPr>
@@ -937,16 +1439,18 @@
               <w:tab w:val="right" w:leader="dot" w:pos="8494"/>
             </w:tabs>
             <w:rPr>
+              <w:rFonts w:eastAsiaTheme="minorEastAsia"/>
               <w:noProof/>
+              <w:lang w:eastAsia="es-ES"/>
             </w:rPr>
           </w:pPr>
-          <w:hyperlink w:anchor="_Toc126581145" w:history="1">
+          <w:hyperlink w:anchor="_Toc127864148" w:history="1">
             <w:r>
               <w:rPr>
                 <w:rStyle w:val="Hipervnculo"/>
                 <w:noProof/>
               </w:rPr>
-              <w:t>EQUIPO</w:t>
+              <w:t>Listado de funcionalidades</w:t>
             </w:r>
             <w:r>
               <w:rPr>
@@ -967,7 +1471,7 @@
                 <w:noProof/>
                 <w:webHidden/>
               </w:rPr>
-              <w:instrText xml:space="preserve"> PAGEREF _Toc126581145 \h </w:instrText>
+              <w:instrText xml:space="preserve"> PAGEREF _Toc127864148 \h </w:instrText>
             </w:r>
             <w:r>
               <w:rPr>
@@ -987,7 +1491,7 @@
                 <w:noProof/>
                 <w:webHidden/>
               </w:rPr>
-              <w:t>4</w:t>
+              <w:t>5</w:t>
             </w:r>
             <w:r>
               <w:rPr>
@@ -1000,21 +1504,23 @@
         </w:p>
         <w:p>
           <w:pPr>
-            <w:pStyle w:val="TDC1"/>
+            <w:pStyle w:val="TDC2"/>
             <w:tabs>
               <w:tab w:val="right" w:leader="dot" w:pos="8494"/>
             </w:tabs>
             <w:rPr>
+              <w:rFonts w:eastAsiaTheme="minorEastAsia"/>
               <w:noProof/>
+              <w:lang w:eastAsia="es-ES"/>
             </w:rPr>
           </w:pPr>
-          <w:hyperlink w:anchor="_Toc126581146" w:history="1">
+          <w:hyperlink w:anchor="_Toc127864149" w:history="1">
             <w:r>
               <w:rPr>
                 <w:rStyle w:val="Hipervnculo"/>
                 <w:noProof/>
               </w:rPr>
-              <w:t>OBSERVACIONES</w:t>
+              <w:t>Inicio sesión de cuentas</w:t>
             </w:r>
             <w:r>
               <w:rPr>
@@ -1035,7 +1541,7 @@
                 <w:noProof/>
                 <w:webHidden/>
               </w:rPr>
-              <w:instrText xml:space="preserve"> PAGEREF _Toc126581146 \h </w:instrText>
+              <w:instrText xml:space="preserve"> PAGEREF _Toc127864149 \h </w:instrText>
             </w:r>
             <w:r>
               <w:rPr>
@@ -1055,7 +1561,301 @@
                 <w:noProof/>
                 <w:webHidden/>
               </w:rPr>
-              <w:t>4</w:t>
+              <w:t>5</w:t>
+            </w:r>
+            <w:r>
+              <w:rPr>
+                <w:noProof/>
+                <w:webHidden/>
+              </w:rPr>
+              <w:fldChar w:fldCharType="end"/>
+            </w:r>
+          </w:hyperlink>
+        </w:p>
+        <w:p>
+          <w:pPr>
+            <w:pStyle w:val="TDC2"/>
+            <w:tabs>
+              <w:tab w:val="right" w:leader="dot" w:pos="8494"/>
+            </w:tabs>
+            <w:rPr>
+              <w:rFonts w:eastAsiaTheme="minorEastAsia"/>
+              <w:noProof/>
+              <w:lang w:eastAsia="es-ES"/>
+            </w:rPr>
+          </w:pPr>
+          <w:hyperlink w:anchor="_Toc127864150" w:history="1">
+            <w:r>
+              <w:rPr>
+                <w:rStyle w:val="Hipervnculo"/>
+                <w:noProof/>
+              </w:rPr>
+              <w:t>Ranking</w:t>
+            </w:r>
+            <w:r>
+              <w:rPr>
+                <w:noProof/>
+                <w:webHidden/>
+              </w:rPr>
+              <w:tab/>
+            </w:r>
+            <w:r>
+              <w:rPr>
+                <w:noProof/>
+                <w:webHidden/>
+              </w:rPr>
+              <w:fldChar w:fldCharType="begin"/>
+            </w:r>
+            <w:r>
+              <w:rPr>
+                <w:noProof/>
+                <w:webHidden/>
+              </w:rPr>
+              <w:instrText xml:space="preserve"> PAGEREF _Toc127864150 \h </w:instrText>
+            </w:r>
+            <w:r>
+              <w:rPr>
+                <w:noProof/>
+                <w:webHidden/>
+              </w:rPr>
+            </w:r>
+            <w:r>
+              <w:rPr>
+                <w:noProof/>
+                <w:webHidden/>
+              </w:rPr>
+              <w:fldChar w:fldCharType="separate"/>
+            </w:r>
+            <w:r>
+              <w:rPr>
+                <w:noProof/>
+                <w:webHidden/>
+              </w:rPr>
+              <w:t>5</w:t>
+            </w:r>
+            <w:r>
+              <w:rPr>
+                <w:noProof/>
+                <w:webHidden/>
+              </w:rPr>
+              <w:fldChar w:fldCharType="end"/>
+            </w:r>
+          </w:hyperlink>
+        </w:p>
+        <w:p>
+          <w:pPr>
+            <w:pStyle w:val="TDC2"/>
+            <w:tabs>
+              <w:tab w:val="right" w:leader="dot" w:pos="8494"/>
+            </w:tabs>
+            <w:rPr>
+              <w:rFonts w:eastAsiaTheme="minorEastAsia"/>
+              <w:noProof/>
+              <w:lang w:eastAsia="es-ES"/>
+            </w:rPr>
+          </w:pPr>
+          <w:hyperlink w:anchor="_Toc127864151" w:history="1">
+            <w:r>
+              <w:rPr>
+                <w:rStyle w:val="Hipervnculo"/>
+                <w:noProof/>
+              </w:rPr>
+              <w:t>Horario general</w:t>
+            </w:r>
+            <w:r>
+              <w:rPr>
+                <w:noProof/>
+                <w:webHidden/>
+              </w:rPr>
+              <w:tab/>
+            </w:r>
+            <w:r>
+              <w:rPr>
+                <w:noProof/>
+                <w:webHidden/>
+              </w:rPr>
+              <w:fldChar w:fldCharType="begin"/>
+            </w:r>
+            <w:r>
+              <w:rPr>
+                <w:noProof/>
+                <w:webHidden/>
+              </w:rPr>
+              <w:instrText xml:space="preserve"> PAGEREF _Toc127864151 \h </w:instrText>
+            </w:r>
+            <w:r>
+              <w:rPr>
+                <w:noProof/>
+                <w:webHidden/>
+              </w:rPr>
+            </w:r>
+            <w:r>
+              <w:rPr>
+                <w:noProof/>
+                <w:webHidden/>
+              </w:rPr>
+              <w:fldChar w:fldCharType="separate"/>
+            </w:r>
+            <w:r>
+              <w:rPr>
+                <w:noProof/>
+                <w:webHidden/>
+              </w:rPr>
+              <w:t>5</w:t>
+            </w:r>
+            <w:r>
+              <w:rPr>
+                <w:noProof/>
+                <w:webHidden/>
+              </w:rPr>
+              <w:fldChar w:fldCharType="end"/>
+            </w:r>
+          </w:hyperlink>
+        </w:p>
+        <w:p>
+          <w:pPr>
+            <w:pStyle w:val="TDC2"/>
+            <w:tabs>
+              <w:tab w:val="right" w:leader="dot" w:pos="8494"/>
+            </w:tabs>
+            <w:rPr>
+              <w:rFonts w:eastAsiaTheme="minorEastAsia"/>
+              <w:noProof/>
+              <w:lang w:eastAsia="es-ES"/>
+            </w:rPr>
+          </w:pPr>
+          <w:hyperlink w:anchor="_Toc127864152" w:history="1">
+            <w:r>
+              <w:rPr>
+                <w:rStyle w:val="Hipervnculo"/>
+                <w:noProof/>
+              </w:rPr>
+              <w:t>Usua</w:t>
+            </w:r>
+            <w:r>
+              <w:rPr>
+                <w:rStyle w:val="Hipervnculo"/>
+                <w:noProof/>
+              </w:rPr>
+              <w:t>r</w:t>
+            </w:r>
+            <w:r>
+              <w:rPr>
+                <w:rStyle w:val="Hipervnculo"/>
+                <w:noProof/>
+              </w:rPr>
+              <w:t>ios</w:t>
+            </w:r>
+            <w:r>
+              <w:rPr>
+                <w:noProof/>
+                <w:webHidden/>
+              </w:rPr>
+              <w:tab/>
+            </w:r>
+            <w:r>
+              <w:rPr>
+                <w:noProof/>
+                <w:webHidden/>
+              </w:rPr>
+              <w:fldChar w:fldCharType="begin"/>
+            </w:r>
+            <w:r>
+              <w:rPr>
+                <w:noProof/>
+                <w:webHidden/>
+              </w:rPr>
+              <w:instrText xml:space="preserve"> PAGEREF _Toc127864152 \h </w:instrText>
+            </w:r>
+            <w:r>
+              <w:rPr>
+                <w:noProof/>
+                <w:webHidden/>
+              </w:rPr>
+            </w:r>
+            <w:r>
+              <w:rPr>
+                <w:noProof/>
+                <w:webHidden/>
+              </w:rPr>
+              <w:fldChar w:fldCharType="separate"/>
+            </w:r>
+            <w:r>
+              <w:rPr>
+                <w:noProof/>
+                <w:webHidden/>
+              </w:rPr>
+              <w:t>5</w:t>
+            </w:r>
+            <w:r>
+              <w:rPr>
+                <w:noProof/>
+                <w:webHidden/>
+              </w:rPr>
+              <w:fldChar w:fldCharType="end"/>
+            </w:r>
+          </w:hyperlink>
+        </w:p>
+        <w:p>
+          <w:pPr>
+            <w:pStyle w:val="TDC2"/>
+            <w:tabs>
+              <w:tab w:val="right" w:leader="dot" w:pos="8494"/>
+            </w:tabs>
+            <w:rPr>
+              <w:rFonts w:eastAsiaTheme="minorEastAsia"/>
+              <w:noProof/>
+              <w:lang w:eastAsia="es-ES"/>
+            </w:rPr>
+          </w:pPr>
+          <w:hyperlink w:anchor="_Toc127864153" w:history="1">
+            <w:r>
+              <w:rPr>
+                <w:rStyle w:val="Hipervnculo"/>
+                <w:noProof/>
+              </w:rPr>
+              <w:t>empleados</w:t>
+            </w:r>
+            <w:r>
+              <w:rPr>
+                <w:noProof/>
+                <w:webHidden/>
+              </w:rPr>
+              <w:tab/>
+            </w:r>
+            <w:r>
+              <w:rPr>
+                <w:noProof/>
+                <w:webHidden/>
+              </w:rPr>
+              <w:fldChar w:fldCharType="begin"/>
+            </w:r>
+            <w:r>
+              <w:rPr>
+                <w:noProof/>
+                <w:webHidden/>
+              </w:rPr>
+              <w:instrText xml:space="preserve"> PAGEREF _Toc127864153 \h </w:instrText>
+            </w:r>
+            <w:r>
+              <w:rPr>
+                <w:noProof/>
+                <w:webHidden/>
+              </w:rPr>
+            </w:r>
+            <w:r>
+              <w:rPr>
+                <w:noProof/>
+                <w:webHidden/>
+              </w:rPr>
+              <w:fldChar w:fldCharType="separate"/>
+            </w:r>
+            <w:r>
+              <w:rPr>
+                <w:noProof/>
+                <w:webHidden/>
+              </w:rPr>
+              <w:t>5</w:t>
             </w:r>
             <w:r>
               <w:rPr>
@@ -1091,7 +1891,7 @@
       </w:pPr>
       <w:bookmarkStart w:id="0" w:name="_Toc511132395"/>
       <w:bookmarkStart w:id="1" w:name="_Toc67515300"/>
-      <w:bookmarkStart w:id="2" w:name="_Toc126581135"/>
+      <w:bookmarkStart w:id="2" w:name="_Toc127864132"/>
       <w:r>
         <w:rPr>
           <w:u w:val="single"/>
@@ -1110,7 +1910,7 @@
       <w:bookmarkStart w:id="3" w:name="_Toc76270906"/>
       <w:bookmarkStart w:id="4" w:name="_Toc511132396"/>
       <w:bookmarkStart w:id="5" w:name="_Toc67515301"/>
-      <w:bookmarkStart w:id="6" w:name="_Toc126581136"/>
+      <w:bookmarkStart w:id="6" w:name="_Toc127864133"/>
       <w:r>
         <w:t>INTRODUCCIÓN</w:t>
       </w:r>
@@ -1131,10 +1931,12 @@
         <w:pStyle w:val="Ttulo3"/>
       </w:pPr>
       <w:bookmarkStart w:id="7" w:name="_Toc126581137"/>
+      <w:bookmarkStart w:id="8" w:name="_Toc127864134"/>
       <w:r>
         <w:t>Información general de la aplicación</w:t>
       </w:r>
       <w:bookmarkEnd w:id="7"/>
+      <w:bookmarkEnd w:id="8"/>
     </w:p>
     <w:p>
       <w:pPr>
@@ -1195,11 +1997,11 @@
       <w:r>
         <w:t xml:space="preserve"> </w:t>
       </w:r>
-      <w:bookmarkStart w:id="8" w:name="_Toc126581138"/>
+      <w:bookmarkStart w:id="9" w:name="_Toc127864135"/>
       <w:r>
         <w:t>Funcionalidades generales</w:t>
       </w:r>
-      <w:bookmarkEnd w:id="8"/>
+      <w:bookmarkEnd w:id="9"/>
     </w:p>
     <w:p>
       <w:pPr>
@@ -1212,11 +2014,11 @@
       <w:pPr>
         <w:pStyle w:val="Ttulo3"/>
       </w:pPr>
-      <w:bookmarkStart w:id="9" w:name="_Toc126581139"/>
+      <w:bookmarkStart w:id="10" w:name="_Toc127864136"/>
       <w:r>
         <w:t>Inicio sesión de cuentas</w:t>
       </w:r>
-      <w:bookmarkEnd w:id="9"/>
+      <w:bookmarkEnd w:id="10"/>
     </w:p>
     <w:p>
       <w:pPr>
@@ -1242,11 +2044,11 @@
       <w:pPr>
         <w:pStyle w:val="Ttulo3"/>
       </w:pPr>
-      <w:bookmarkStart w:id="10" w:name="_Toc126581140"/>
+      <w:bookmarkStart w:id="11" w:name="_Toc127864137"/>
       <w:r>
         <w:t>Ranking</w:t>
       </w:r>
-      <w:bookmarkEnd w:id="10"/>
+      <w:bookmarkEnd w:id="11"/>
     </w:p>
     <w:p>
       <w:pPr>
@@ -1272,11 +2074,11 @@
       <w:pPr>
         <w:pStyle w:val="Ttulo3"/>
       </w:pPr>
-      <w:bookmarkStart w:id="11" w:name="_Toc126581141"/>
+      <w:bookmarkStart w:id="12" w:name="_Toc127864138"/>
       <w:r>
         <w:t>Horario general</w:t>
       </w:r>
-      <w:bookmarkEnd w:id="11"/>
+      <w:bookmarkEnd w:id="12"/>
     </w:p>
     <w:p>
       <w:pPr>
@@ -1316,11 +2118,11 @@
       <w:pPr>
         <w:pStyle w:val="Ttulo2"/>
       </w:pPr>
-      <w:bookmarkStart w:id="12" w:name="_Toc126581142"/>
+      <w:bookmarkStart w:id="13" w:name="_Toc127864139"/>
       <w:r>
         <w:t>Usuarios</w:t>
       </w:r>
-      <w:bookmarkEnd w:id="12"/>
+      <w:bookmarkEnd w:id="13"/>
     </w:p>
     <w:p>
       <w:pPr>
@@ -1333,11 +2135,11 @@
       <w:pPr>
         <w:pStyle w:val="Ttulo3"/>
       </w:pPr>
-      <w:bookmarkStart w:id="13" w:name="_Toc126581143"/>
+      <w:bookmarkStart w:id="14" w:name="_Toc127864140"/>
       <w:r>
         <w:t>Gestión de cuenta</w:t>
       </w:r>
-      <w:bookmarkEnd w:id="13"/>
+      <w:bookmarkEnd w:id="14"/>
     </w:p>
     <w:p>
       <w:pPr>
@@ -1350,22 +2152,48 @@
         <w:rPr>
           <w:lang w:val="es-ES_tradnl"/>
         </w:rPr>
-        <w:t>A los usuarios se les creará una cuenta para poder acceder a las actividades del polideportivo en el que podrán gestionarlas a su gusto. Las opciones que dispone el usuario sobre la gestión de la cuenta solo serán visuales, nombre completo y perfil propio así como su imagen de perfil en la que qué podrá ser modificada, gestión de pagos y suscripciones a la tienda.</w:t>
-      </w:r>
-      <w:r>
-        <w:rPr>
-          <w:lang w:val="es-ES_tradnl"/>
-        </w:rPr>
-        <w:t xml:space="preserve"> También se le informará sobre su rendimiento, sugerencia de rutinas y dietas recomendadas.</w:t>
+        <w:t xml:space="preserve">A los usuarios se les creará una cuenta para poder acceder a las actividades del polideportivo en el que podrán gestionarlas a su gusto. Las opciones que dispone el usuario sobre la gestión de la cuenta solo serán visuales, nombre completo y perfil </w:t>
+      </w:r>
+      <w:r>
+        <w:rPr>
+          <w:lang w:val="es-ES_tradnl"/>
+        </w:rPr>
+        <w:t>propio,</w:t>
+      </w:r>
+      <w:r>
+        <w:rPr>
+          <w:lang w:val="es-ES_tradnl"/>
+        </w:rPr>
+        <w:t xml:space="preserve"> así como su imagen de perfil en la que qué podrá ser modificada</w:t>
+      </w:r>
+      <w:r>
+        <w:rPr>
+          <w:lang w:val="es-ES_tradnl"/>
+        </w:rPr>
+        <w:t xml:space="preserve"> y</w:t>
+      </w:r>
+      <w:r>
+        <w:rPr>
+          <w:lang w:val="es-ES_tradnl"/>
+        </w:rPr>
+        <w:t xml:space="preserve"> gestión de pagos</w:t>
+      </w:r>
+      <w:r>
+        <w:rPr>
+          <w:lang w:val="es-ES_tradnl"/>
+        </w:rPr>
+        <w:t xml:space="preserve">. </w:t>
       </w:r>
     </w:p>
     <w:p>
       <w:pPr>
         <w:pStyle w:val="Ttulo3"/>
       </w:pPr>
+      <w:bookmarkStart w:id="15" w:name="_Toc127864141"/>
       <w:r>
         <w:t>Horarios</w:t>
       </w:r>
+      <w:bookmarkEnd w:id="15"/>
     </w:p>
     <w:p>
       <w:pPr>
@@ -1409,9 +2237,11 @@
       <w:pPr>
         <w:pStyle w:val="Ttulo3"/>
       </w:pPr>
+      <w:bookmarkStart w:id="16" w:name="_Toc127864142"/>
       <w:r>
         <w:t>Eventos</w:t>
       </w:r>
+      <w:bookmarkEnd w:id="16"/>
     </w:p>
     <w:p>
       <w:pPr>
@@ -1437,10 +2267,12 @@
       <w:pPr>
         <w:pStyle w:val="Ttulo2"/>
       </w:pPr>
+      <w:bookmarkStart w:id="17" w:name="_Toc127864143"/>
       <w:r>
         <w:lastRenderedPageBreak/>
         <w:t>Empleados</w:t>
       </w:r>
+      <w:bookmarkEnd w:id="17"/>
     </w:p>
     <w:p>
       <w:pPr>
@@ -1453,9 +2285,11 @@
       <w:pPr>
         <w:pStyle w:val="Ttulo3"/>
       </w:pPr>
+      <w:bookmarkStart w:id="18" w:name="_Toc127864144"/>
       <w:r>
         <w:t>Información general</w:t>
       </w:r>
+      <w:bookmarkEnd w:id="18"/>
     </w:p>
     <w:p>
       <w:pPr>
@@ -1486,16 +2320,30 @@
         <w:rPr>
           <w:lang w:val="es-ES_tradnl"/>
         </w:rPr>
-        <w:t>, Administración, Monitor y Empleado de la tienda. Los empleados dispondrán de cuentas como los usuarios, pero más enfocados al empleo dentro del polideportivo.</w:t>
+        <w:t>, Administración</w:t>
+      </w:r>
+      <w:r>
+        <w:rPr>
+          <w:lang w:val="es-ES_tradnl"/>
+        </w:rPr>
+        <w:t xml:space="preserve"> y Monitor</w:t>
+      </w:r>
+      <w:r>
+        <w:rPr>
+          <w:lang w:val="es-ES_tradnl"/>
+        </w:rPr>
+        <w:t>. Los empleados dispondrán de cuentas como los usuarios, pero más enfocados al empleo dentro del polideportivo.</w:t>
       </w:r>
     </w:p>
     <w:p>
       <w:pPr>
         <w:pStyle w:val="Ttulo3"/>
       </w:pPr>
+      <w:bookmarkStart w:id="19" w:name="_Toc127864145"/>
       <w:r>
         <w:t>Administrador</w:t>
       </w:r>
+      <w:bookmarkEnd w:id="19"/>
     </w:p>
     <w:p>
       <w:pPr>
@@ -1515,9 +2363,11 @@
       <w:pPr>
         <w:pStyle w:val="Ttulo3"/>
       </w:pPr>
+      <w:bookmarkStart w:id="20" w:name="_Toc127864146"/>
       <w:r>
         <w:t>Administración</w:t>
       </w:r>
+      <w:bookmarkEnd w:id="20"/>
     </w:p>
     <w:p>
       <w:pPr>
@@ -1555,9 +2405,11 @@
       <w:pPr>
         <w:pStyle w:val="Ttulo3"/>
       </w:pPr>
+      <w:bookmarkStart w:id="21" w:name="_Toc127864147"/>
       <w:r>
         <w:t>Monitor</w:t>
       </w:r>
+      <w:bookmarkEnd w:id="21"/>
     </w:p>
     <w:p>
       <w:pPr>
@@ -1570,15 +2422,13 @@
         <w:rPr>
           <w:lang w:val="es-ES_tradnl"/>
         </w:rPr>
-        <w:t>El empleado encargado de dar clase y registrar el equipamiento en las instalaciones es el monitor. Tiene acceso a modificar el horario de clases asignadas, gestionar rutinas de usuarios y llevar a cabo un registro de rendimiento individualmente a cada usuario. Se le asignará a cada monitor unas instalaciones, si dicha instalación es propensa a realizar un torneo será el encargado de crearlo y gestionarlo.</w:t>
-      </w:r>
-    </w:p>
-    <w:p>
-      <w:pPr>
-        <w:pStyle w:val="Ttulo3"/>
-      </w:pPr>
-      <w:r>
-        <w:t>Empleado de la tienda</w:t>
+        <w:t>El empleado encargado de dar clase y registrar el equipamiento en las instalaciones es el monitor. Tiene acceso a modificar el horario de clases asignadas, gestionar rutinas de usuarios y llevar a cabo un registro de rendimiento individualmente a cada usuario. Se le asignará a cada monitor unas instalaciones, si dicha instalación es propensa a realizar un torneo será el encargado de crearlo y gestionarlo</w:t>
+      </w:r>
+      <w:r>
+        <w:rPr>
+          <w:lang w:val="es-ES_tradnl"/>
+        </w:rPr>
+        <w:t>.</w:t>
       </w:r>
     </w:p>
     <w:p>
@@ -1588,25 +2438,6 @@
           <w:lang w:val="es-ES_tradnl"/>
         </w:rPr>
       </w:pPr>
-      <w:r>
-        <w:rPr>
-          <w:lang w:val="es-ES_tradnl"/>
-        </w:rPr>
-        <w:t>Los usuarios y empleados podrán comprar complementos en la tienda, para ello se dispone de este rol capaz de realizar inventario de los mismos y gestionar los pedidos a empresas asociadas. Se le dará acceso a la ge</w:t>
-      </w:r>
-      <w:r>
-        <w:rPr>
-          <w:lang w:val="es-ES_tradnl"/>
-        </w:rPr>
-        <w:t>stión de las compras para tener un registro de las compras realizadas por usuarios o empleados. El horario de la tienda puede ser variable así que podrá modificarlo.</w:t>
-      </w:r>
-    </w:p>
-    <w:p>
-      <w:pPr>
-        <w:rPr>
-          <w:lang w:val="es-ES_tradnl"/>
-        </w:rPr>
-      </w:pPr>
     </w:p>
     <w:p>
       <w:pPr>
@@ -1634,34 +2465,26 @@
     </w:p>
     <w:p>
       <w:pPr>
+        <w:rPr>
+          <w:lang w:val="es-ES_tradnl"/>
+        </w:rPr>
+      </w:pPr>
+    </w:p>
+    <w:p>
+      <w:pPr>
+        <w:rPr>
+          <w:lang w:val="es-ES_tradnl"/>
+        </w:rPr>
+      </w:pPr>
+    </w:p>
+    <w:p>
+      <w:pPr>
         <w:ind w:left="426"/>
         <w:rPr>
           <w:lang w:val="es-ES_tradnl"/>
         </w:rPr>
       </w:pPr>
     </w:p>
-    <w:p>
-      <w:pPr>
-        <w:rPr>
-          <w:lang w:val="es-ES_tradnl"/>
-        </w:rPr>
-      </w:pPr>
-    </w:p>
-    <w:p>
-      <w:pPr>
-        <w:rPr>
-          <w:lang w:val="es-ES_tradnl"/>
-        </w:rPr>
-      </w:pPr>
-    </w:p>
-    <w:p>
-      <w:pPr>
-        <w:ind w:left="426"/>
-        <w:rPr>
-          <w:lang w:val="es-ES_tradnl"/>
-        </w:rPr>
-      </w:pPr>
-    </w:p>
     <w:p/>
     <w:p>
       <w:pPr>
@@ -1670,41 +2493,760 @@
         </w:rPr>
       </w:pPr>
     </w:p>
+    <w:p>
+      <w:r>
+        <w:br w:type="page"/>
+      </w:r>
+    </w:p>
+    <w:p>
+      <w:pPr>
+        <w:pStyle w:val="Ttulo1"/>
+        <w:rPr>
+          <w:u w:val="single"/>
+        </w:rPr>
+      </w:pPr>
+      <w:bookmarkStart w:id="22" w:name="_Toc127864148"/>
+      <w:r>
+        <w:rPr>
+          <w:u w:val="single"/>
+        </w:rPr>
+        <w:lastRenderedPageBreak/>
+        <w:t>Listado de funcionalidades</w:t>
+      </w:r>
+      <w:bookmarkEnd w:id="22"/>
+    </w:p>
     <w:p/>
     <w:p>
       <w:pPr>
-        <w:rPr>
-          <w:lang w:val="es-ES_tradnl"/>
-        </w:rPr>
-      </w:pPr>
-      <w:r>
-        <w:rPr>
-          <w:i/>
-          <w:iCs/>
-          <w:lang w:val="es-ES_tradnl"/>
-        </w:rPr>
-        <w:tab/>
-      </w:r>
-    </w:p>
-    <w:p>
-      <w:pPr>
-        <w:ind w:left="426"/>
-        <w:rPr>
-          <w:lang w:val="es-ES_tradnl"/>
-        </w:rPr>
-      </w:pPr>
-    </w:p>
-    <w:p>
-      <w:pPr>
-        <w:ind w:left="426"/>
-        <w:rPr>
-          <w:lang w:val="es-ES_tradnl"/>
-        </w:rPr>
-      </w:pPr>
+        <w:pStyle w:val="Ttulo2"/>
+        <w:rPr>
+          <w:rFonts w:asciiTheme="minorHAnsi" w:eastAsiaTheme="minorHAnsi" w:hAnsiTheme="minorHAnsi" w:cstheme="minorBidi"/>
+          <w:b w:val="0"/>
+          <w:caps w:val="0"/>
+          <w:spacing w:val="0"/>
+          <w:sz w:val="22"/>
+          <w:szCs w:val="22"/>
+        </w:rPr>
+      </w:pPr>
+      <w:bookmarkStart w:id="23" w:name="_Toc127864149"/>
+      <w:r>
+        <w:t>Inicio sesión de cuentas</w:t>
+      </w:r>
+      <w:bookmarkEnd w:id="23"/>
+    </w:p>
+    <w:p>
+      <w:pPr>
+        <w:rPr>
+          <w:lang w:val="es-ES_tradnl" w:eastAsia="es-ES"/>
+        </w:rPr>
+      </w:pPr>
+      <w:r>
+        <w:rPr>
+          <w:lang w:val="es-ES_tradnl" w:eastAsia="es-ES"/>
+        </w:rPr>
+        <w:t xml:space="preserve">Una vez se inicia la aplicación lo primero que se mostrará además de las etiquetas asociadas a las demás opciones (ranking y horario general) será un inicio de sesión, con los campos: DNI y contraseña, adicionalmente para comodidad del usuario aparecerán dos campos, uno para mostrar contraseña y otro para recordar el inicio de sesión del usuario. </w:t>
+      </w:r>
+    </w:p>
+    <w:p>
+      <w:pPr>
+        <w:rPr>
+          <w:lang w:val="es-ES_tradnl" w:eastAsia="es-ES"/>
+        </w:rPr>
+      </w:pPr>
+      <w:r>
+        <w:rPr>
+          <w:lang w:val="es-ES_tradnl" w:eastAsia="es-ES"/>
+        </w:rPr>
+        <w:t>Dependiendo del DNI y contraseña introducidos el programa detectará que rol tiene asignado, usuario o empleado. En caso de ser usuario se abrirá el perfil del usuario y en caso contrario abrirá el del empleado.</w:t>
+      </w:r>
+    </w:p>
+    <w:p>
+      <w:pPr>
+        <w:pStyle w:val="Ttulo2"/>
+      </w:pPr>
+      <w:bookmarkStart w:id="24" w:name="_Toc127864150"/>
+      <w:r>
+        <w:t>Ranking</w:t>
+      </w:r>
+      <w:bookmarkEnd w:id="24"/>
+    </w:p>
+    <w:p>
+      <w:pPr>
+        <w:rPr>
+          <w:lang w:val="es-ES_tradnl" w:eastAsia="es-ES"/>
+        </w:rPr>
+      </w:pPr>
+      <w:r>
+        <w:rPr>
+          <w:lang w:val="es-ES_tradnl" w:eastAsia="es-ES"/>
+        </w:rPr>
+        <w:t xml:space="preserve">Sin necesidad de iniciar sesión en la aplicación se podrá visualizar los torneos del polideportivo en un panel informativo, cada torneo pertenecerá a su clase respectiva. En caso de que la clase no sea apta para albergar un torneo no se le creará uno (ejemplo: spa). Por cada torneo se añadirán a los usuarios que deseen participar, para diferenciarlos aparecerá su DNI y su nombre. </w:t>
+      </w:r>
+      <w:r>
+        <w:rPr>
+          <w:lang w:val="es-ES_tradnl" w:eastAsia="es-ES"/>
+        </w:rPr>
+        <w:t>La escalada por el podio se hará a base de puntos, quien obtenga los mayores puntos posibles ganará el torneo.</w:t>
+      </w:r>
+    </w:p>
+    <w:p>
+      <w:pPr>
+        <w:pStyle w:val="Ttulo2"/>
+      </w:pPr>
+      <w:bookmarkStart w:id="25" w:name="_Toc127864151"/>
+      <w:r>
+        <w:t>Horario general</w:t>
+      </w:r>
+      <w:bookmarkEnd w:id="25"/>
+    </w:p>
+    <w:p>
+      <w:pPr>
+        <w:rPr>
+          <w:lang w:val="es-ES_tradnl" w:eastAsia="es-ES"/>
+        </w:rPr>
+      </w:pPr>
+      <w:r>
+        <w:rPr>
+          <w:lang w:val="es-ES_tradnl" w:eastAsia="es-ES"/>
+        </w:rPr>
+        <w:t>Al igual que el ranking no se tendrá que iniciar sesión para observar este apartado, en él aparecerán las horas de cierre de cada instalación, de las clases y del polideportivo. Adicionalmente aparecerán el rango de horas en la que una instalación está reservada.</w:t>
+      </w:r>
+    </w:p>
+    <w:p>
+      <w:pPr>
+        <w:pStyle w:val="Ttulo2"/>
+      </w:pPr>
+      <w:bookmarkStart w:id="26" w:name="_Toc127864152"/>
+      <w:r>
+        <w:t>Usuarios</w:t>
+      </w:r>
+      <w:bookmarkEnd w:id="26"/>
+    </w:p>
+    <w:p>
+      <w:pPr>
+        <w:rPr>
+          <w:lang w:val="es-ES_tradnl" w:eastAsia="es-ES"/>
+        </w:rPr>
+      </w:pPr>
+      <w:r>
+        <w:rPr>
+          <w:lang w:val="es-ES_tradnl" w:eastAsia="es-ES"/>
+        </w:rPr>
+        <w:t>Un usuario es aquella persona que esta asociada a una clase o instalaciones, por ello se le asignan roles de accesibilidad baja, permitiendo al usuario hacer una gestión global de su cuenta del polideportivo</w:t>
+      </w:r>
+      <w:r>
+        <w:rPr>
+          <w:lang w:val="es-ES_tradnl" w:eastAsia="es-ES"/>
+        </w:rPr>
+        <w:t xml:space="preserve"> sin dañar informáticamente al mismo. Su modificación sobre su perfil es exclusivamente la foto de perfil, por lo demás todo es visual, su nombre, horarios de clases o instalaciones reservadas. La gestión de eventos es una de las funcionalidades que le permitirá añadirse a la lista de jugadores de un torneo, haciéndole así participe del mismo. En caso de que desee compartir su opinión sobre el monitor podrá hacerlo en el apartado valoraciones.  </w:t>
+      </w:r>
+      <w:r>
+        <w:rPr>
+          <w:lang w:val="es-ES_tradnl" w:eastAsia="es-ES"/>
+        </w:rPr>
+        <w:t xml:space="preserve"> </w:t>
+      </w:r>
+    </w:p>
+    <w:p>
+      <w:pPr>
+        <w:rPr>
+          <w:lang w:val="es-ES_tradnl" w:eastAsia="es-ES"/>
+        </w:rPr>
+      </w:pPr>
+      <w:r>
+        <w:rPr>
+          <w:lang w:val="es-ES_tradnl" w:eastAsia="es-ES"/>
+        </w:rPr>
+        <w:t>En caso de que al usuario se le haya olvidado la contraseña tendrá que pedir al empleado de administración una nueva contraseña.</w:t>
+      </w:r>
+    </w:p>
+    <w:p>
+      <w:pPr>
+        <w:rPr>
+          <w:rFonts w:ascii="TheSansCorrespondence" w:eastAsia="Times New Roman" w:hAnsi="TheSansCorrespondence" w:cs="Times New Roman"/>
+          <w:b/>
+          <w:caps/>
+          <w:spacing w:val="-3"/>
+          <w:sz w:val="28"/>
+          <w:szCs w:val="20"/>
+          <w:lang w:val="es-ES_tradnl" w:eastAsia="es-ES"/>
+        </w:rPr>
+      </w:pPr>
+      <w:bookmarkStart w:id="27" w:name="_Toc127864153"/>
+      <w:r>
+        <w:br w:type="page"/>
+      </w:r>
+    </w:p>
+    <w:p>
+      <w:pPr>
+        <w:pStyle w:val="Ttulo2"/>
+      </w:pPr>
+      <w:r>
+        <w:lastRenderedPageBreak/>
+        <w:t>empleados</w:t>
+      </w:r>
+      <w:bookmarkEnd w:id="27"/>
+    </w:p>
+    <w:p>
+      <w:pPr>
+        <w:rPr>
+          <w:lang w:val="es-ES_tradnl" w:eastAsia="es-ES"/>
+        </w:rPr>
+      </w:pPr>
+      <w:r>
+        <w:rPr>
+          <w:lang w:val="es-ES_tradnl" w:eastAsia="es-ES"/>
+        </w:rPr>
+        <w:t xml:space="preserve">Para diferenciar los roles de los empleados se han creado 3 tipos de roles: administrador, administración y monitor. </w:t>
+      </w:r>
+    </w:p>
+    <w:p>
+      <w:pPr>
+        <w:rPr>
+          <w:lang w:val="es-ES_tradnl" w:eastAsia="es-ES"/>
+        </w:rPr>
+      </w:pPr>
+      <w:r>
+        <w:rPr>
+          <w:lang w:val="es-ES_tradnl" w:eastAsia="es-ES"/>
+        </w:rPr>
+        <w:t>El empleado monitor se encarga de registrar los materiales disponibles en su instalación a cargo, si un monitor intenta registrar materiales de otra instalación a la que no esté agregado, no se le permitirá. Podrá modificar el horario que pertenece a su clase y una vez modificado se le modificará a los usuarios.</w:t>
+      </w:r>
+    </w:p>
+    <w:p>
+      <w:pPr>
+        <w:rPr>
+          <w:lang w:val="es-ES_tradnl" w:eastAsia="es-ES"/>
+        </w:rPr>
+      </w:pPr>
+      <w:r>
+        <w:rPr>
+          <w:lang w:val="es-ES_tradnl" w:eastAsia="es-ES"/>
+        </w:rPr>
+        <w:t xml:space="preserve">El empleado de administración se encarga de observar los registros de entradas y salidas de los empleados, observar el equipamiento de cada instalación, </w:t>
+      </w:r>
+      <w:r>
+        <w:rPr>
+          <w:lang w:val="es-ES_tradnl" w:eastAsia="es-ES"/>
+        </w:rPr>
+        <w:t>gestionar pagos de usuarios para alquileres de pista, gestionar las reservas de instalaciones y creación de cuentas de usuarios. Si un usuario por algún casual se le olvida la contraseña se le generará un código para poder reestablecer su contraseña.</w:t>
+      </w:r>
+    </w:p>
+    <w:p>
+      <w:pPr>
+        <w:rPr>
+          <w:lang w:val="es-ES_tradnl" w:eastAsia="es-ES"/>
+        </w:rPr>
+      </w:pPr>
+      <w:r>
+        <w:rPr>
+          <w:lang w:val="es-ES_tradnl" w:eastAsia="es-ES"/>
+        </w:rPr>
+        <w:t>El usuario administrador tiene el acceso total para modificar los dos tipos de cuenta: empleados y usuarios. Adicionalmente puede hacer el rol de cualquier empleado y es la única cuenta que puede acceder al panel de control de administrador y crear cuentas de empleados.</w:t>
+      </w:r>
+    </w:p>
+    <w:p>
+      <w:pPr>
+        <w:rPr>
+          <w:lang w:val="es-ES_tradnl" w:eastAsia="es-ES"/>
+        </w:rPr>
+      </w:pPr>
+      <w:r>
+        <w:rPr>
+          <w:lang w:val="es-ES_tradnl" w:eastAsia="es-ES"/>
+        </w:rPr>
+        <w:br w:type="page"/>
+      </w:r>
     </w:p>
     <w:p>
       <w:pPr>
         <w:pStyle w:val="Ttulo1"/>
+        <w:rPr>
+          <w:u w:val="single"/>
+        </w:rPr>
+      </w:pPr>
+      <w:r>
+        <w:lastRenderedPageBreak/>
+        <w:drawing>
+          <wp:anchor distT="0" distB="0" distL="114300" distR="114300" simplePos="0" relativeHeight="251662336" behindDoc="0" locked="0" layoutInCell="1" allowOverlap="1" wp14:anchorId="5539B97F" wp14:editId="5B3C49BA">
+            <wp:simplePos x="0" y="0"/>
+            <wp:positionH relativeFrom="column">
+              <wp:posOffset>2729865</wp:posOffset>
+            </wp:positionH>
+            <wp:positionV relativeFrom="paragraph">
+              <wp:posOffset>4477385</wp:posOffset>
+            </wp:positionV>
+            <wp:extent cx="3345180" cy="3994150"/>
+            <wp:effectExtent l="0" t="0" r="7620" b="6350"/>
+            <wp:wrapTopAndBottom/>
+            <wp:docPr id="6" name="Imagen 6"/>
+            <wp:cNvGraphicFramePr>
+              <a:graphicFrameLocks xmlns:a="http://schemas.openxmlformats.org/drawingml/2006/main" noChangeAspect="1"/>
+            </wp:cNvGraphicFramePr>
+            <a:graphic xmlns:a="http://schemas.openxmlformats.org/drawingml/2006/main">
+              <a:graphicData uri="http://schemas.openxmlformats.org/drawingml/2006/picture">
+                <pic:pic xmlns:pic="http://schemas.openxmlformats.org/drawingml/2006/picture">
+                  <pic:nvPicPr>
+                    <pic:cNvPr id="1" name=""/>
+                    <pic:cNvPicPr/>
+                  </pic:nvPicPr>
+                  <pic:blipFill>
+                    <a:blip r:embed="rId7">
+                      <a:extLst>
+                        <a:ext uri="{28A0092B-C50C-407E-A947-70E740481C1C}">
+                          <a14:useLocalDpi xmlns:a14="http://schemas.microsoft.com/office/drawing/2010/main" val="0"/>
+                        </a:ext>
+                      </a:extLst>
+                    </a:blip>
+                    <a:stretch>
+                      <a:fillRect/>
+                    </a:stretch>
+                  </pic:blipFill>
+                  <pic:spPr>
+                    <a:xfrm>
+                      <a:off x="0" y="0"/>
+                      <a:ext cx="3345180" cy="3994150"/>
+                    </a:xfrm>
+                    <a:prstGeom prst="rect">
+                      <a:avLst/>
+                    </a:prstGeom>
+                  </pic:spPr>
+                </pic:pic>
+              </a:graphicData>
+            </a:graphic>
+            <wp14:sizeRelH relativeFrom="margin">
+              <wp14:pctWidth>0</wp14:pctWidth>
+            </wp14:sizeRelH>
+            <wp14:sizeRelV relativeFrom="margin">
+              <wp14:pctHeight>0</wp14:pctHeight>
+            </wp14:sizeRelV>
+          </wp:anchor>
+        </w:drawing>
+      </w:r>
+      <w:r>
+        <w:rPr>
+          <w:noProof/>
+        </w:rPr>
+        <w:drawing>
+          <wp:anchor distT="0" distB="0" distL="114300" distR="114300" simplePos="0" relativeHeight="251660288" behindDoc="0" locked="0" layoutInCell="1" allowOverlap="1" wp14:anchorId="2F5E661E" wp14:editId="6D5FB710">
+            <wp:simplePos x="0" y="0"/>
+            <wp:positionH relativeFrom="margin">
+              <wp:align>center</wp:align>
+            </wp:positionH>
+            <wp:positionV relativeFrom="paragraph">
+              <wp:posOffset>334645</wp:posOffset>
+            </wp:positionV>
+            <wp:extent cx="6316980" cy="3836035"/>
+            <wp:effectExtent l="0" t="0" r="7620" b="0"/>
+            <wp:wrapTopAndBottom/>
+            <wp:docPr id="1" name="Imagen 1"/>
+            <wp:cNvGraphicFramePr>
+              <a:graphicFrameLocks xmlns:a="http://schemas.openxmlformats.org/drawingml/2006/main" noChangeAspect="1"/>
+            </wp:cNvGraphicFramePr>
+            <a:graphic xmlns:a="http://schemas.openxmlformats.org/drawingml/2006/main">
+              <a:graphicData uri="http://schemas.openxmlformats.org/drawingml/2006/picture">
+                <pic:pic xmlns:pic="http://schemas.openxmlformats.org/drawingml/2006/picture">
+                  <pic:nvPicPr>
+                    <pic:cNvPr id="0" name="Picture 1"/>
+                    <pic:cNvPicPr>
+                      <a:picLocks noChangeAspect="1" noChangeArrowheads="1"/>
+                    </pic:cNvPicPr>
+                  </pic:nvPicPr>
+                  <pic:blipFill>
+                    <a:blip r:embed="rId8">
+                      <a:extLst>
+                        <a:ext uri="{28A0092B-C50C-407E-A947-70E740481C1C}">
+                          <a14:useLocalDpi xmlns:a14="http://schemas.microsoft.com/office/drawing/2010/main" val="0"/>
+                        </a:ext>
+                      </a:extLst>
+                    </a:blip>
+                    <a:srcRect/>
+                    <a:stretch>
+                      <a:fillRect/>
+                    </a:stretch>
+                  </pic:blipFill>
+                  <pic:spPr bwMode="auto">
+                    <a:xfrm>
+                      <a:off x="0" y="0"/>
+                      <a:ext cx="6316980" cy="3836035"/>
+                    </a:xfrm>
+                    <a:prstGeom prst="rect">
+                      <a:avLst/>
+                    </a:prstGeom>
+                    <a:noFill/>
+                    <a:ln>
+                      <a:noFill/>
+                    </a:ln>
+                  </pic:spPr>
+                </pic:pic>
+              </a:graphicData>
+            </a:graphic>
+            <wp14:sizeRelH relativeFrom="margin">
+              <wp14:pctWidth>0</wp14:pctWidth>
+            </wp14:sizeRelH>
+            <wp14:sizeRelV relativeFrom="margin">
+              <wp14:pctHeight>0</wp14:pctHeight>
+            </wp14:sizeRelV>
+          </wp:anchor>
+        </w:drawing>
+      </w:r>
+      <w:r>
+        <w:rPr>
+          <w:u w:val="single"/>
+        </w:rPr>
+        <w:t>Modelo entidad relación</w:t>
+      </w:r>
+      <w:r>
+        <w:rPr>
+          <w:noProof/>
+        </w:rPr>
+        <w:t xml:space="preserve"> </w:t>
+      </w:r>
+    </w:p>
+    <w:p>
+      <w:r>
+        <w:drawing>
+          <wp:anchor distT="0" distB="0" distL="114300" distR="114300" simplePos="0" relativeHeight="251661312" behindDoc="0" locked="0" layoutInCell="1" allowOverlap="1" wp14:anchorId="5E3A0A00" wp14:editId="37982891">
+            <wp:simplePos x="0" y="0"/>
+            <wp:positionH relativeFrom="column">
+              <wp:posOffset>-691515</wp:posOffset>
+            </wp:positionH>
+            <wp:positionV relativeFrom="paragraph">
+              <wp:posOffset>4194175</wp:posOffset>
+            </wp:positionV>
+            <wp:extent cx="3511550" cy="4160520"/>
+            <wp:effectExtent l="0" t="0" r="0" b="0"/>
+            <wp:wrapTopAndBottom/>
+            <wp:docPr id="2" name="Imagen 2"/>
+            <wp:cNvGraphicFramePr>
+              <a:graphicFrameLocks xmlns:a="http://schemas.openxmlformats.org/drawingml/2006/main" noChangeAspect="1"/>
+            </wp:cNvGraphicFramePr>
+            <a:graphic xmlns:a="http://schemas.openxmlformats.org/drawingml/2006/main">
+              <a:graphicData uri="http://schemas.openxmlformats.org/drawingml/2006/picture">
+                <pic:pic xmlns:pic="http://schemas.openxmlformats.org/drawingml/2006/picture">
+                  <pic:nvPicPr>
+                    <pic:cNvPr id="1" name=""/>
+                    <pic:cNvPicPr/>
+                  </pic:nvPicPr>
+                  <pic:blipFill rotWithShape="1">
+                    <a:blip r:embed="rId9">
+                      <a:extLst>
+                        <a:ext uri="{28A0092B-C50C-407E-A947-70E740481C1C}">
+                          <a14:useLocalDpi xmlns:a14="http://schemas.microsoft.com/office/drawing/2010/main" val="0"/>
+                        </a:ext>
+                      </a:extLst>
+                    </a:blip>
+                    <a:srcRect b="11340"/>
+                    <a:stretch/>
+                  </pic:blipFill>
+                  <pic:spPr bwMode="auto">
+                    <a:xfrm>
+                      <a:off x="0" y="0"/>
+                      <a:ext cx="3511550" cy="4160520"/>
+                    </a:xfrm>
+                    <a:prstGeom prst="rect">
+                      <a:avLst/>
+                    </a:prstGeom>
+                    <a:ln>
+                      <a:noFill/>
+                    </a:ln>
+                    <a:extLst>
+                      <a:ext uri="{53640926-AAD7-44D8-BBD7-CCE9431645EC}">
+                        <a14:shadowObscured xmlns:a14="http://schemas.microsoft.com/office/drawing/2010/main"/>
+                      </a:ext>
+                    </a:extLst>
+                  </pic:spPr>
+                </pic:pic>
+              </a:graphicData>
+            </a:graphic>
+            <wp14:sizeRelH relativeFrom="margin">
+              <wp14:pctWidth>0</wp14:pctWidth>
+            </wp14:sizeRelH>
+            <wp14:sizeRelV relativeFrom="margin">
+              <wp14:pctHeight>0</wp14:pctHeight>
+            </wp14:sizeRelV>
+          </wp:anchor>
+        </w:drawing>
+      </w:r>
+      <w:r>
+        <w:br w:type="page"/>
+      </w:r>
+    </w:p>
+    <w:p>
+      <w:pPr>
+        <w:pStyle w:val="Ttulo1"/>
+        <w:rPr>
+          <w:u w:val="single"/>
+        </w:rPr>
+      </w:pPr>
+      <w:r>
+        <w:rPr>
+          <w:u w:val="single"/>
+        </w:rPr>
+        <w:lastRenderedPageBreak/>
+        <w:drawing>
+          <wp:anchor distT="0" distB="0" distL="114300" distR="114300" simplePos="0" relativeHeight="251666432" behindDoc="0" locked="0" layoutInCell="1" allowOverlap="1" wp14:anchorId="0332981B" wp14:editId="5C84F5A7">
+            <wp:simplePos x="0" y="0"/>
+            <wp:positionH relativeFrom="column">
+              <wp:posOffset>3324224</wp:posOffset>
+            </wp:positionH>
+            <wp:positionV relativeFrom="paragraph">
+              <wp:posOffset>7497445</wp:posOffset>
+            </wp:positionV>
+            <wp:extent cx="1800225" cy="1805940"/>
+            <wp:effectExtent l="0" t="0" r="9525" b="3810"/>
+            <wp:wrapNone/>
+            <wp:docPr id="10" name="Imagen 10"/>
+            <wp:cNvGraphicFramePr>
+              <a:graphicFrameLocks xmlns:a="http://schemas.openxmlformats.org/drawingml/2006/main" noChangeAspect="1"/>
+            </wp:cNvGraphicFramePr>
+            <a:graphic xmlns:a="http://schemas.openxmlformats.org/drawingml/2006/main">
+              <a:graphicData uri="http://schemas.openxmlformats.org/drawingml/2006/picture">
+                <pic:pic xmlns:pic="http://schemas.openxmlformats.org/drawingml/2006/picture">
+                  <pic:nvPicPr>
+                    <pic:cNvPr id="1" name=""/>
+                    <pic:cNvPicPr/>
+                  </pic:nvPicPr>
+                  <pic:blipFill>
+                    <a:blip r:embed="rId10">
+                      <a:extLst>
+                        <a:ext uri="{28A0092B-C50C-407E-A947-70E740481C1C}">
+                          <a14:useLocalDpi xmlns:a14="http://schemas.microsoft.com/office/drawing/2010/main" val="0"/>
+                        </a:ext>
+                      </a:extLst>
+                    </a:blip>
+                    <a:stretch>
+                      <a:fillRect/>
+                    </a:stretch>
+                  </pic:blipFill>
+                  <pic:spPr>
+                    <a:xfrm>
+                      <a:off x="0" y="0"/>
+                      <a:ext cx="1800386" cy="1806102"/>
+                    </a:xfrm>
+                    <a:prstGeom prst="rect">
+                      <a:avLst/>
+                    </a:prstGeom>
+                  </pic:spPr>
+                </pic:pic>
+              </a:graphicData>
+            </a:graphic>
+            <wp14:sizeRelH relativeFrom="margin">
+              <wp14:pctWidth>0</wp14:pctWidth>
+            </wp14:sizeRelH>
+          </wp:anchor>
+        </w:drawing>
+      </w:r>
+      <w:r>
+        <w:rPr>
+          <w:u w:val="single"/>
+        </w:rPr>
+        <w:drawing>
+          <wp:anchor distT="0" distB="0" distL="114300" distR="114300" simplePos="0" relativeHeight="251665408" behindDoc="0" locked="0" layoutInCell="1" allowOverlap="1" wp14:anchorId="4D8B8D4D" wp14:editId="2D8CC6DD">
+            <wp:simplePos x="0" y="0"/>
+            <wp:positionH relativeFrom="column">
+              <wp:posOffset>-188595</wp:posOffset>
+            </wp:positionH>
+            <wp:positionV relativeFrom="paragraph">
+              <wp:posOffset>8068945</wp:posOffset>
+            </wp:positionV>
+            <wp:extent cx="3525520" cy="1235710"/>
+            <wp:effectExtent l="0" t="0" r="0" b="2540"/>
+            <wp:wrapNone/>
+            <wp:docPr id="9" name="Imagen 9"/>
+            <wp:cNvGraphicFramePr>
+              <a:graphicFrameLocks xmlns:a="http://schemas.openxmlformats.org/drawingml/2006/main" noChangeAspect="1"/>
+            </wp:cNvGraphicFramePr>
+            <a:graphic xmlns:a="http://schemas.openxmlformats.org/drawingml/2006/main">
+              <a:graphicData uri="http://schemas.openxmlformats.org/drawingml/2006/picture">
+                <pic:pic xmlns:pic="http://schemas.openxmlformats.org/drawingml/2006/picture">
+                  <pic:nvPicPr>
+                    <pic:cNvPr id="1" name=""/>
+                    <pic:cNvPicPr/>
+                  </pic:nvPicPr>
+                  <pic:blipFill>
+                    <a:blip r:embed="rId11">
+                      <a:extLst>
+                        <a:ext uri="{28A0092B-C50C-407E-A947-70E740481C1C}">
+                          <a14:useLocalDpi xmlns:a14="http://schemas.microsoft.com/office/drawing/2010/main" val="0"/>
+                        </a:ext>
+                      </a:extLst>
+                    </a:blip>
+                    <a:stretch>
+                      <a:fillRect/>
+                    </a:stretch>
+                  </pic:blipFill>
+                  <pic:spPr>
+                    <a:xfrm>
+                      <a:off x="0" y="0"/>
+                      <a:ext cx="3525520" cy="1235710"/>
+                    </a:xfrm>
+                    <a:prstGeom prst="rect">
+                      <a:avLst/>
+                    </a:prstGeom>
+                  </pic:spPr>
+                </pic:pic>
+              </a:graphicData>
+            </a:graphic>
+            <wp14:sizeRelH relativeFrom="margin">
+              <wp14:pctWidth>0</wp14:pctWidth>
+            </wp14:sizeRelH>
+            <wp14:sizeRelV relativeFrom="margin">
+              <wp14:pctHeight>0</wp14:pctHeight>
+            </wp14:sizeRelV>
+          </wp:anchor>
+        </w:drawing>
+      </w:r>
+      <w:r>
+        <w:rPr>
+          <w:u w:val="single"/>
+        </w:rPr>
+        <w:drawing>
+          <wp:anchor distT="0" distB="0" distL="114300" distR="114300" simplePos="0" relativeHeight="251664384" behindDoc="0" locked="0" layoutInCell="1" allowOverlap="1" wp14:anchorId="4D151058" wp14:editId="043E90FF">
+            <wp:simplePos x="0" y="0"/>
+            <wp:positionH relativeFrom="margin">
+              <wp:posOffset>-184785</wp:posOffset>
+            </wp:positionH>
+            <wp:positionV relativeFrom="paragraph">
+              <wp:posOffset>3961765</wp:posOffset>
+            </wp:positionV>
+            <wp:extent cx="5311775" cy="4114800"/>
+            <wp:effectExtent l="0" t="0" r="3175" b="0"/>
+            <wp:wrapTopAndBottom/>
+            <wp:docPr id="8" name="Imagen 8"/>
+            <wp:cNvGraphicFramePr>
+              <a:graphicFrameLocks xmlns:a="http://schemas.openxmlformats.org/drawingml/2006/main" noChangeAspect="1"/>
+            </wp:cNvGraphicFramePr>
+            <a:graphic xmlns:a="http://schemas.openxmlformats.org/drawingml/2006/main">
+              <a:graphicData uri="http://schemas.openxmlformats.org/drawingml/2006/picture">
+                <pic:pic xmlns:pic="http://schemas.openxmlformats.org/drawingml/2006/picture">
+                  <pic:nvPicPr>
+                    <pic:cNvPr id="1" name=""/>
+                    <pic:cNvPicPr/>
+                  </pic:nvPicPr>
+                  <pic:blipFill>
+                    <a:blip r:embed="rId12">
+                      <a:extLst>
+                        <a:ext uri="{28A0092B-C50C-407E-A947-70E740481C1C}">
+                          <a14:useLocalDpi xmlns:a14="http://schemas.microsoft.com/office/drawing/2010/main" val="0"/>
+                        </a:ext>
+                      </a:extLst>
+                    </a:blip>
+                    <a:stretch>
+                      <a:fillRect/>
+                    </a:stretch>
+                  </pic:blipFill>
+                  <pic:spPr>
+                    <a:xfrm>
+                      <a:off x="0" y="0"/>
+                      <a:ext cx="5311775" cy="4114800"/>
+                    </a:xfrm>
+                    <a:prstGeom prst="rect">
+                      <a:avLst/>
+                    </a:prstGeom>
+                  </pic:spPr>
+                </pic:pic>
+              </a:graphicData>
+            </a:graphic>
+            <wp14:sizeRelH relativeFrom="margin">
+              <wp14:pctWidth>0</wp14:pctWidth>
+            </wp14:sizeRelH>
+            <wp14:sizeRelV relativeFrom="margin">
+              <wp14:pctHeight>0</wp14:pctHeight>
+            </wp14:sizeRelV>
+          </wp:anchor>
+        </w:drawing>
+      </w:r>
+      <w:r>
+        <w:rPr>
+          <w:u w:val="single"/>
+        </w:rPr>
+        <w:drawing>
+          <wp:anchor distT="0" distB="0" distL="114300" distR="114300" simplePos="0" relativeHeight="251663360" behindDoc="0" locked="0" layoutInCell="1" allowOverlap="1" wp14:anchorId="01833E21" wp14:editId="6881966F">
+            <wp:simplePos x="0" y="0"/>
+            <wp:positionH relativeFrom="margin">
+              <wp:posOffset>-183515</wp:posOffset>
+            </wp:positionH>
+            <wp:positionV relativeFrom="paragraph">
+              <wp:posOffset>258445</wp:posOffset>
+            </wp:positionV>
+            <wp:extent cx="5305425" cy="3713480"/>
+            <wp:effectExtent l="0" t="0" r="9525" b="1270"/>
+            <wp:wrapTopAndBottom/>
+            <wp:docPr id="7" name="Imagen 7"/>
+            <wp:cNvGraphicFramePr>
+              <a:graphicFrameLocks xmlns:a="http://schemas.openxmlformats.org/drawingml/2006/main" noChangeAspect="1"/>
+            </wp:cNvGraphicFramePr>
+            <a:graphic xmlns:a="http://schemas.openxmlformats.org/drawingml/2006/main">
+              <a:graphicData uri="http://schemas.openxmlformats.org/drawingml/2006/picture">
+                <pic:pic xmlns:pic="http://schemas.openxmlformats.org/drawingml/2006/picture">
+                  <pic:nvPicPr>
+                    <pic:cNvPr id="1" name=""/>
+                    <pic:cNvPicPr/>
+                  </pic:nvPicPr>
+                  <pic:blipFill>
+                    <a:blip r:embed="rId13">
+                      <a:extLst>
+                        <a:ext uri="{28A0092B-C50C-407E-A947-70E740481C1C}">
+                          <a14:useLocalDpi xmlns:a14="http://schemas.microsoft.com/office/drawing/2010/main" val="0"/>
+                        </a:ext>
+                      </a:extLst>
+                    </a:blip>
+                    <a:stretch>
+                      <a:fillRect/>
+                    </a:stretch>
+                  </pic:blipFill>
+                  <pic:spPr>
+                    <a:xfrm>
+                      <a:off x="0" y="0"/>
+                      <a:ext cx="5305425" cy="3713480"/>
+                    </a:xfrm>
+                    <a:prstGeom prst="rect">
+                      <a:avLst/>
+                    </a:prstGeom>
+                  </pic:spPr>
+                </pic:pic>
+              </a:graphicData>
+            </a:graphic>
+            <wp14:sizeRelH relativeFrom="margin">
+              <wp14:pctWidth>0</wp14:pctWidth>
+            </wp14:sizeRelH>
+            <wp14:sizeRelV relativeFrom="margin">
+              <wp14:pctHeight>0</wp14:pctHeight>
+            </wp14:sizeRelV>
+          </wp:anchor>
+        </w:drawing>
+      </w:r>
+      <w:r>
+        <w:rPr>
+          <w:u w:val="single"/>
+        </w:rPr>
+        <w:t>Script de creación base de datos</w:t>
+      </w:r>
+    </w:p>
+    <w:p>
+      <w:pPr>
+        <w:rPr>
+          <w:rFonts w:asciiTheme="majorHAnsi" w:eastAsiaTheme="majorEastAsia" w:hAnsiTheme="majorHAnsi" w:cstheme="majorBidi"/>
+          <w:color w:val="C00000"/>
+          <w:sz w:val="32"/>
+          <w:szCs w:val="32"/>
+          <w:u w:val="single"/>
+        </w:rPr>
+      </w:pPr>
+      <w:r>
+        <w:rPr>
+          <w:u w:val="single"/>
+        </w:rPr>
+        <w:br w:type="page"/>
+      </w:r>
+    </w:p>
+    <w:p>
+      <w:pPr>
+        <w:pStyle w:val="Ttulo1"/>
+        <w:rPr>
+          <w:u w:val="single"/>
+        </w:rPr>
       </w:pPr>
     </w:p>
     <w:sectPr>
@@ -2665,6 +4207,18 @@
       <w:u w:val="single"/>
     </w:rPr>
   </w:style>
+  <w:style w:type="character" w:styleId="Mencinsinresolver">
+    <w:name w:val="Unresolved Mention"/>
+    <w:basedOn w:val="Fuentedeprrafopredeter"/>
+    <w:uiPriority w:val="99"/>
+    <w:semiHidden/>
+    <w:unhideWhenUsed/>
+    <w:rsid w:val="00F91EE9"/>
+    <w:rPr>
+      <w:color w:val="605E5C"/>
+      <w:shd w:val="clear" w:color="auto" w:fill="E1DFDD"/>
+    </w:rPr>
+  </w:style>
 </w:styles>
 </file>
 

</xml_diff>